<commit_message>
resume word doc update
</commit_message>
<xml_diff>
--- a/files/BC Resume 2.0 - Copy.docx
+++ b/files/BC Resume 2.0 - Copy.docx
@@ -53,23 +53,27 @@
         <w:t xml:space="preserve"> | </w:t>
       </w:r>
       <w:hyperlink r:id="rId10" w:history="1">
+        <w:proofErr w:type="spellStart"/>
         <w:r>
           <w:rPr>
             <w:rStyle w:val="Hyperlink"/>
           </w:rPr>
           <w:t>Github</w:t>
         </w:r>
+        <w:proofErr w:type="spellEnd"/>
       </w:hyperlink>
       <w:r>
         <w:t xml:space="preserve"> | </w:t>
       </w:r>
       <w:hyperlink r:id="rId11" w:history="1">
+        <w:proofErr w:type="spellStart"/>
         <w:r>
           <w:rPr>
             <w:rStyle w:val="Hyperlink"/>
           </w:rPr>
           <w:t>Linkedin</w:t>
         </w:r>
+        <w:proofErr w:type="spellEnd"/>
       </w:hyperlink>
     </w:p>
     <w:tbl>
@@ -393,7 +397,15 @@
               <w:pStyle w:val="ListBullet"/>
             </w:pPr>
             <w:r>
-              <w:t xml:space="preserve">Assumed responsibility for professional Audio Visual services during morning, evening, and weekend shifts in the absence of career staff </w:t>
+              <w:t xml:space="preserve">Assumed responsibility for professional </w:t>
+            </w:r>
+            <w:proofErr w:type="gramStart"/>
+            <w:r>
+              <w:t>Audio Visual</w:t>
+            </w:r>
+            <w:proofErr w:type="gramEnd"/>
+            <w:r>
+              <w:t xml:space="preserve"> services during morning, evening, and weekend shifts in the absence of career staff </w:t>
             </w:r>
           </w:p>
         </w:tc>
@@ -748,11 +760,66 @@
               <w:rPr>
                 <w:rFonts w:hint="eastAsia"/>
               </w:rPr>
-              <w:t>Utilized data from various sources such as USGS, NASA OceanColor, and EarthDATA to analyze the interaction between sea temperature chlorophyll-a concentration</w:t>
+              <w:t xml:space="preserve">Utilized data from various sources such as USGS, NASA </w:t>
+            </w:r>
+            <w:proofErr w:type="spellStart"/>
+            <w:r>
+              <w:rPr>
+                <w:rFonts w:hint="eastAsia"/>
+              </w:rPr>
+              <w:t>OceanColor</w:t>
+            </w:r>
+            <w:proofErr w:type="spellEnd"/>
+            <w:r>
+              <w:rPr>
+                <w:rFonts w:hint="eastAsia"/>
+              </w:rPr>
+              <w:t xml:space="preserve">, and </w:t>
+            </w:r>
+            <w:proofErr w:type="spellStart"/>
+            <w:r>
+              <w:rPr>
+                <w:rFonts w:hint="eastAsia"/>
+              </w:rPr>
+              <w:t>EarthDATA</w:t>
+            </w:r>
+            <w:proofErr w:type="spellEnd"/>
+            <w:r>
+              <w:rPr>
+                <w:rFonts w:hint="eastAsia"/>
+              </w:rPr>
+              <w:t xml:space="preserve"> to analyze the interaction between sea temperature chlorophyll-a concentration</w:t>
             </w:r>
             <w:r>
               <w:t xml:space="preserve"> </w:t>
             </w:r>
+          </w:p>
+        </w:tc>
+        <w:tc>
+          <w:tcPr>
+            <w:tcW w:w="2098" w:type="dxa"/>
+          </w:tcPr>
+          <w:p/>
+        </w:tc>
+      </w:tr>
+      <w:tr>
+        <w:tc>
+          <w:tcPr>
+            <w:tcW w:w="8612" w:type="dxa"/>
+            <w:shd w:val="clear" w:color="auto" w:fill="auto"/>
+            <w:tcMar>
+              <w:right w:w="144" w:type="dxa"/>
+            </w:tcMar>
+          </w:tcPr>
+          <w:p>
+            <w:pPr>
+              <w:pStyle w:val="ListBullet"/>
+              <w:numPr>
+                <w:ilvl w:val="0"/>
+                <w:numId w:val="0"/>
+              </w:numPr>
+              <w:ind w:left="504"/>
+            </w:pPr>
           </w:p>
         </w:tc>
         <w:tc>
@@ -818,13 +885,15 @@
               <w:pStyle w:val="ListBullet"/>
             </w:pPr>
             <w:r>
-              <w:t>Programming (Python, C), Microsoft Suite (Word, Excel, Powerpoint), Data Analysis, Troubleshooting, Systems Analysis</w:t>
-            </w:r>
-            <w:r>
-              <w:t xml:space="preserve"> decision-making</w:t>
-            </w:r>
-            <w:r>
-              <w:t xml:space="preserve"> within the organization</w:t>
+              <w:t xml:space="preserve">Programming (Python, C), Microsoft Suite (Word, Excel, </w:t>
+            </w:r>
+            <w:proofErr w:type="spellStart"/>
+            <w:r>
+              <w:t>Powerpoint</w:t>
+            </w:r>
+            <w:proofErr w:type="spellEnd"/>
+            <w:r>
+              <w:t>), Data Analysis, Troubleshooting, Systems Analysis</w:t>
             </w:r>
             <w:r>
               <w:t xml:space="preserve"> </w:t>
@@ -3599,11 +3668,13 @@
   <w:rsids>
     <w:rsidRoot w:val="00373AC2"/>
     <w:rsid w:val="0018674C"/>
+    <w:rsid w:val="002B4A58"/>
     <w:rsid w:val="0030147D"/>
     <w:rsid w:val="00373AC2"/>
     <w:rsid w:val="003A077A"/>
     <w:rsid w:val="00A62E6A"/>
     <w:rsid w:val="00F436EB"/>
+    <w:rsid w:val="00FA4F68"/>
   </w:rsids>
   <m:mathPr>
     <m:mathFont m:val="Cambria Math"/>

</xml_diff>